<commit_message>
add mlr notecards, delete plots from week 5, typo in week 4
</commit_message>
<xml_diff>
--- a/R Resources/week4.docx
+++ b/R Resources/week4.docx
@@ -636,6 +636,7 @@
                 <w:szCs w:val="28"/>
               </w:rPr>
             </w:pPr>
+            <w:bookmarkStart w:id="0" w:name="_Hlk126908991"/>
             <w:r>
               <w:rPr>
                 <w:b/>
@@ -668,7 +669,15 @@
                 <w:sz w:val="22"/>
                 <w:szCs w:val="22"/>
               </w:rPr>
-              <w:t>My_</w:t>
+              <w:t>m</w:t>
+            </w:r>
+            <w:r>
+              <w:rPr>
+                <w:rFonts w:ascii="Courier New" w:hAnsi="Courier New" w:cs="Courier New"/>
+                <w:sz w:val="22"/>
+                <w:szCs w:val="22"/>
+              </w:rPr>
+              <w:t>y_</w:t>
             </w:r>
             <w:r>
               <w:rPr>
@@ -1057,6 +1066,7 @@
           <w:p/>
         </w:tc>
       </w:tr>
+      <w:bookmarkEnd w:id="0"/>
     </w:tbl>
     <w:p/>
     <w:sectPr>
@@ -1159,6 +1169,7 @@
     <w:pPr>
       <w:pStyle w:val="Header"/>
     </w:pPr>
+    <w:bookmarkStart w:id="1" w:name="_Hlk126909003"/>
     <w:r>
       <w:t xml:space="preserve">Wherever you see </w:t>
     </w:r>
@@ -1191,6 +1202,7 @@
       <w:t>symbols!</w:t>
     </w:r>
   </w:p>
+  <w:bookmarkEnd w:id="1"/>
   <w:p>
     <w:pPr>
       <w:pStyle w:val="Header"/>

</xml_diff>